<commit_message>
diff doesn't even try for docx
</commit_message>
<xml_diff>
--- a/file1.docx
+++ b/file1.docx
@@ -48,7 +48,19 @@
         <w:rPr>
           <w:lang w:val="en-US"/>
         </w:rPr>
-        <w:t>that I migh want to change</w:t>
+        <w:t>that I migh</w:t>
+      </w:r>
+      <w:r>
+        <w:rPr>
+          <w:lang w:val="en-US"/>
+        </w:rPr>
+        <w:t>t</w:t>
+      </w:r>
+      <w:r>
+        <w:rPr>
+          <w:lang w:val="en-US"/>
+        </w:rPr>
+        <w:t xml:space="preserve"> want to change</w:t>
       </w:r>
     </w:p>
     <w:p>
@@ -63,7 +75,7 @@
         <w:rPr>
           <w:lang w:val="en-US"/>
         </w:rPr>
-        <w:t>during the demo</w:t>
+        <w:t>during the demo.</w:t>
       </w:r>
     </w:p>
     <w:sectPr>
@@ -73,6 +85,7 @@
       <w:pgNumType w:fmt="decimal"/>
       <w:formProt w:val="false"/>
       <w:textDirection w:val="lrTb"/>
+      <w:docGrid w:type="default" w:linePitch="100" w:charSpace="0"/>
     </w:sectPr>
   </w:body>
 </w:document>
@@ -92,7 +105,6 @@
     </w:rPrDefault>
     <w:pPrDefault>
       <w:pPr>
-        <w:widowControl/>
         <w:suppressAutoHyphens w:val="true"/>
       </w:pPr>
     </w:pPrDefault>
@@ -102,7 +114,10 @@
     <w:qFormat/>
     <w:pPr>
       <w:widowControl/>
+      <w:suppressAutoHyphens w:val="true"/>
       <w:bidi w:val="0"/>
+      <w:spacing w:before="0" w:after="0"/>
+      <w:jc w:val="left"/>
     </w:pPr>
     <w:rPr>
       <w:rFonts w:ascii="Liberation Serif" w:hAnsi="Liberation Serif" w:eastAsia="Noto Sans" w:cs="Roboto"/>

</xml_diff>